<commit_message>
self contained reading guide
</commit_message>
<xml_diff>
--- a/Week 4 - SLR/Coursework/reading_guide/week4_reading_guide.docx
+++ b/Week 4 - SLR/Coursework/reading_guide/week4_reading_guide.docx
@@ -40,7 +40,7 @@
         <w:t xml:space="preserve">Regression</w:t>
       </w:r>
     </w:p>
-    <w:bookmarkStart w:id="25" w:name="modern-dive-chapter-5"/>
+    <w:bookmarkStart w:id="38" w:name="modern-dive-chapter-5"/>
     <w:p>
       <w:pPr>
         <w:pStyle w:val="Heading1"/>
@@ -91,13 +91,7 @@
         <w:t xml:space="preserve"> </w:t>
       </w:r>
       <w:r>
-        <w:t xml:space="preserve">variable. What</w:t>
-      </w:r>
-      <w:r>
-        <w:t xml:space="preserve"> </w:t>
-      </w:r>
-      <w:r>
-        <w:t xml:space="preserve">are some other names</w:t>
+        <w:t xml:space="preserve">variable. What are some other names</w:t>
       </w:r>
       <w:r>
         <w:t xml:space="preserve"> </w:t>
@@ -159,13 +153,7 @@
         <w:t xml:space="preserve"> </w:t>
       </w:r>
       <w:r>
-        <w:t xml:space="preserve">variable. What</w:t>
-      </w:r>
-      <w:r>
-        <w:t xml:space="preserve"> </w:t>
-      </w:r>
-      <w:r>
-        <w:t xml:space="preserve">are some other names</w:t>
+        <w:t xml:space="preserve">variable. What are some other names</w:t>
       </w:r>
       <w:r>
         <w:t xml:space="preserve"> </w:t>
@@ -262,13 +250,7 @@
         <w:t xml:space="preserve"> </w:t>
       </w:r>
       <w:r>
-        <w:t xml:space="preserve">/ simple linear regression, how many explanatory variables are</w:t>
-      </w:r>
-      <w:r>
-        <w:t xml:space="preserve"> </w:t>
-      </w:r>
-      <w:r>
-        <w:t xml:space="preserve">included in the model?</w:t>
+        <w:t xml:space="preserve">/ simple linear regression, how many explanatory variables are included in the model?</w:t>
       </w:r>
     </w:p>
     <w:p>
@@ -311,7 +293,7 @@
         <w:t xml:space="preserve"> </w:t>
       </w:r>
     </w:p>
-    <w:bookmarkStart w:id="21" w:name="one-numerical-explanatory-variable"/>
+    <w:bookmarkStart w:id="30" w:name="one-numerical-explanatory-variable"/>
     <w:p>
       <w:pPr>
         <w:pStyle w:val="Heading2"/>
@@ -320,18 +302,21 @@
         <w:t xml:space="preserve">5.1 – One Numerical Explanatory Variable</w:t>
       </w:r>
     </w:p>
+    <w:bookmarkStart w:id="21" w:name="exploratory-data-analysis"/>
+    <w:p>
+      <w:pPr>
+        <w:pStyle w:val="Heading3"/>
+      </w:pPr>
+      <w:r>
+        <w:t xml:space="preserve">5.1.1 – Exploratory data analysis</w:t>
+      </w:r>
+    </w:p>
     <w:p>
       <w:pPr>
         <w:pStyle w:val="FirstParagraph"/>
       </w:pPr>
       <w:r>
-        <w:t xml:space="preserve">What is the response variable for the evaluation study? What is the explanatory</w:t>
-      </w:r>
-      <w:r>
-        <w:t xml:space="preserve"> </w:t>
-      </w:r>
-      <w:r>
-        <w:t xml:space="preserve">variable?</w:t>
+        <w:t xml:space="preserve">What is the response variable for the evaluation study? What is the explanatory variable?</w:t>
       </w:r>
     </w:p>
     <w:p>
@@ -472,13 +457,7 @@
         <w:t xml:space="preserve"> </w:t>
       </w:r>
       <w:r>
-        <w:t xml:space="preserve">measure? Specifically, what type of</w:t>
-      </w:r>
-      <w:r>
-        <w:t xml:space="preserve"> </w:t>
-      </w:r>
-      <w:r>
-        <w:t xml:space="preserve">relationship?</w:t>
+        <w:t xml:space="preserve">measure? Specifically, what type of relationship?</w:t>
       </w:r>
     </w:p>
     <w:p>
@@ -535,8 +514,715 @@
         <w:pStyle w:val="FirstParagraph"/>
       </w:pPr>
     </w:p>
+    <w:p>
+      <w:pPr>
+        <w:pStyle w:val="BodyText"/>
+      </w:pPr>
+      <w:r>
+        <w:rPr>
+          <w:bCs/>
+          <w:b/>
+        </w:rPr>
+        <w:t xml:space="preserve">Quick! – Which correlation is larger, -0.75 or +0.45?</w:t>
+      </w:r>
+    </w:p>
+    <w:p>
+      <w:pPr>
+        <w:pStyle w:val="BodyText"/>
+      </w:pPr>
+    </w:p>
+    <w:p>
+      <w:pPr>
+        <w:pStyle w:val="BodyText"/>
+      </w:pPr>
+      <w:r>
+        <w:t xml:space="preserve">Why did the authors jitter the points in the scatterplot?</w:t>
+      </w:r>
+    </w:p>
+    <w:p>
+      <w:pPr>
+        <w:pStyle w:val="BodyText"/>
+      </w:pPr>
+      <w:r>
+        <w:t xml:space="preserve"> </w:t>
+      </w:r>
+    </w:p>
+    <w:p>
+      <w:pPr>
+        <w:pStyle w:val="BodyText"/>
+      </w:pPr>
+      <w:r>
+        <w:t xml:space="preserve">What function adds a regression line to a scatterplot?</w:t>
+      </w:r>
+    </w:p>
+    <w:p>
+      <w:pPr>
+        <w:pStyle w:val="BodyText"/>
+      </w:pPr>
+    </w:p>
+    <w:p>
+      <w:pPr>
+        <w:pStyle w:val="BodyText"/>
+      </w:pPr>
+      <w:r>
+        <w:t xml:space="preserve">What</w:t>
+      </w:r>
+      <w:r>
+        <w:t xml:space="preserve"> </w:t>
+      </w:r>
+      <w:r>
+        <w:rPr>
+          <w:rStyle w:val="VerbatimChar"/>
+        </w:rPr>
+        <w:t xml:space="preserve">method</w:t>
+      </w:r>
+      <w:r>
+        <w:t xml:space="preserve"> </w:t>
+      </w:r>
+      <w:r>
+        <w:t xml:space="preserve">do you need to specify to get a straight line?</w:t>
+      </w:r>
+    </w:p>
+    <w:p>
+      <w:pPr>
+        <w:pStyle w:val="BodyText"/>
+      </w:pPr>
+    </w:p>
+    <w:p>
+      <w:pPr>
+        <w:pStyle w:val="BodyText"/>
+      </w:pPr>
+      <w:r>
+        <w:t xml:space="preserve">Based on the scatterplot, how would you describe the relationship between instructor’s beauty score and their evaluation score?</w:t>
+      </w:r>
+    </w:p>
+    <w:p>
+      <w:pPr>
+        <w:pStyle w:val="BodyText"/>
+      </w:pPr>
+      <w:r>
+        <w:t xml:space="preserve"> </w:t>
+      </w:r>
+    </w:p>
     <w:bookmarkEnd w:id="21"/>
-    <w:bookmarkStart w:id="22" w:name="one-categorical-explanatory-variable"/>
+    <w:bookmarkStart w:id="25" w:name="simple-linear-regression"/>
+    <w:p>
+      <w:pPr>
+        <w:pStyle w:val="Heading3"/>
+      </w:pPr>
+      <w:r>
+        <w:t xml:space="preserve">5.1.2 – Simple Linear Regression</w:t>
+      </w:r>
+    </w:p>
+    <w:p>
+      <w:pPr>
+        <w:pStyle w:val="FirstParagraph"/>
+      </w:pPr>
+      <w:r>
+        <w:t xml:space="preserve">In your math class you’ve seen the equation of a line presented as</w:t>
+      </w:r>
+      <w:r>
+        <w:t xml:space="preserve"> </w:t>
+      </w:r>
+      <m:oMath>
+        <m:r>
+          <m:t>y</m:t>
+        </m:r>
+        <m:r>
+          <m:rPr>
+            <m:sty m:val="p"/>
+          </m:rPr>
+          <m:t>=</m:t>
+        </m:r>
+        <m:r>
+          <m:t>m</m:t>
+        </m:r>
+        <m:r>
+          <m:rPr>
+            <m:sty m:val="p"/>
+          </m:rPr>
+          <m:t>×</m:t>
+        </m:r>
+        <m:r>
+          <m:t>x</m:t>
+        </m:r>
+        <m:r>
+          <m:rPr>
+            <m:sty m:val="p"/>
+          </m:rPr>
+          <m:t>+</m:t>
+        </m:r>
+        <m:r>
+          <m:t>b</m:t>
+        </m:r>
+      </m:oMath>
+      <w:r>
+        <w:t xml:space="preserve">. How does this equation change in a statistics class?</w:t>
+      </w:r>
+    </w:p>
+    <w:p>
+      <w:pPr>
+        <w:numPr>
+          <w:ilvl w:val="0"/>
+          <w:numId w:val="1002"/>
+        </w:numPr>
+      </w:pPr>
+      <m:oMath>
+        <m:r>
+          <m:t>m</m:t>
+        </m:r>
+      </m:oMath>
+      <w:r>
+        <w:t xml:space="preserve"> </w:t>
+      </w:r>
+      <w:r>
+        <w:t xml:space="preserve">becomes:</w:t>
+      </w:r>
+    </w:p>
+    <w:p>
+      <w:pPr>
+        <w:numPr>
+          <w:ilvl w:val="0"/>
+          <w:numId w:val="1002"/>
+        </w:numPr>
+      </w:pPr>
+      <m:oMath>
+        <m:r>
+          <m:t>b</m:t>
+        </m:r>
+      </m:oMath>
+      <w:r>
+        <w:t xml:space="preserve"> </w:t>
+      </w:r>
+      <w:r>
+        <w:t xml:space="preserve">becomes:</w:t>
+      </w:r>
+    </w:p>
+    <w:p>
+      <w:pPr>
+        <w:numPr>
+          <w:ilvl w:val="0"/>
+          <w:numId w:val="1002"/>
+        </w:numPr>
+      </w:pPr>
+      <m:oMath>
+        <m:r>
+          <m:t>y</m:t>
+        </m:r>
+      </m:oMath>
+      <w:r>
+        <w:t xml:space="preserve"> </w:t>
+      </w:r>
+      <w:r>
+        <w:t xml:space="preserve">becomes:</w:t>
+      </w:r>
+    </w:p>
+    <w:p>
+      <w:pPr>
+        <w:numPr>
+          <w:ilvl w:val="0"/>
+          <w:numId w:val="1002"/>
+        </w:numPr>
+      </w:pPr>
+      <m:oMath>
+        <m:r>
+          <m:t>x</m:t>
+        </m:r>
+      </m:oMath>
+      <w:r>
+        <w:t xml:space="preserve"> </w:t>
+      </w:r>
+      <w:r>
+        <w:t xml:space="preserve">becomes:</w:t>
+      </w:r>
+    </w:p>
+    <w:p>
+      <w:pPr>
+        <w:pStyle w:val="FirstParagraph"/>
+      </w:pPr>
+    </w:p>
+    <w:p>
+      <w:pPr>
+        <w:pStyle w:val="BodyText"/>
+      </w:pPr>
+      <w:r>
+        <w:t xml:space="preserve">What does the hat on top of</w:t>
+      </w:r>
+      <w:r>
+        <w:t xml:space="preserve"> </w:t>
+      </w:r>
+      <m:oMath>
+        <m:r>
+          <m:t>y</m:t>
+        </m:r>
+      </m:oMath>
+      <w:r>
+        <w:t xml:space="preserve"> </w:t>
+      </w:r>
+      <w:r>
+        <w:t xml:space="preserve">represent?</w:t>
+      </w:r>
+    </w:p>
+    <w:p>
+      <w:pPr>
+        <w:pStyle w:val="BodyText"/>
+      </w:pPr>
+      <w:r>
+        <w:t xml:space="preserve"> </w:t>
+      </w:r>
+    </w:p>
+    <w:p>
+      <w:pPr>
+        <w:pStyle w:val="BodyText"/>
+      </w:pPr>
+      <w:r>
+        <w:t xml:space="preserve">The intercept (</w:t>
+      </w:r>
+      <m:oMath>
+        <m:sSub>
+          <m:e>
+            <m:r>
+              <m:t>b</m:t>
+            </m:r>
+          </m:e>
+          <m:sub>
+            <m:r>
+              <m:t>0</m:t>
+            </m:r>
+          </m:sub>
+        </m:sSub>
+      </m:oMath>
+      <w:r>
+        <w:t xml:space="preserve">) is the value of</w:t>
+      </w:r>
+      <w:r>
+        <w:t xml:space="preserve"> </w:t>
+      </w:r>
+      <m:oMath>
+        <m:acc>
+          <m:accPr>
+            <m:chr m:val="̂"/>
+          </m:accPr>
+          <m:e>
+            <m:r>
+              <m:t>y</m:t>
+            </m:r>
+          </m:e>
+        </m:acc>
+      </m:oMath>
+      <w:r>
+        <w:t xml:space="preserve"> </w:t>
+      </w:r>
+      <w:r>
+        <w:t xml:space="preserve">when</w:t>
+      </w:r>
+      <w:r>
+        <w:t xml:space="preserve"> </w:t>
+      </w:r>
+      <m:oMath>
+        <m:r>
+          <m:t>x</m:t>
+        </m:r>
+      </m:oMath>
+      <w:r>
+        <w:t xml:space="preserve"> </w:t>
+      </w:r>
+      <w:r>
+        <w:t xml:space="preserve">is:</w:t>
+      </w:r>
+    </w:p>
+    <w:p>
+      <w:pPr>
+        <w:pStyle w:val="BodyText"/>
+      </w:pPr>
+    </w:p>
+    <w:tbl>
+      <w:tblPr>
+        <w:tblStyle w:val="Table"/>
+        <w:tblW w:type="pct" w:w="5000"/>
+        <w:tblLook w:firstRow="0" w:lastRow="0" w:firstColumn="0" w:lastColumn="0" w:noHBand="0" w:noVBand="0" w:val="0000"/>
+      </w:tblPr>
+      <w:tblGrid>
+        <w:gridCol w:w="7920"/>
+      </w:tblGrid>
+      <w:tr>
+        <w:tc>
+          <w:tcPr/>
+          <w:p>
+            <w:pPr>
+              <w:pStyle w:val="Figure"/>
+              <w:jc w:val="center"/>
+            </w:pPr>
+            <w:r>
+              <w:drawing>
+                <wp:inline>
+                  <wp:extent cx="5334000" cy="3800475"/>
+                  <wp:effectExtent b="0" l="0" r="0" t="0"/>
+                  <wp:docPr descr="" title="" id="23" name="Picture"/>
+                  <a:graphic>
+                    <a:graphicData uri="http://schemas.openxmlformats.org/drawingml/2006/picture">
+                      <pic:pic>
+                        <pic:nvPicPr>
+                          <pic:cNvPr descr="images/dragon_slope.png" id="24" name="Picture"/>
+                          <pic:cNvPicPr>
+                            <a:picLocks noChangeArrowheads="1" noChangeAspect="1"/>
+                          </pic:cNvPicPr>
+                        </pic:nvPicPr>
+                        <pic:blipFill>
+                          <a:blip r:embed="rId22"/>
+                          <a:stretch>
+                            <a:fillRect/>
+                          </a:stretch>
+                        </pic:blipFill>
+                        <pic:spPr bwMode="auto">
+                          <a:xfrm>
+                            <a:off x="0" y="0"/>
+                            <a:ext cx="5334000" cy="3800475"/>
+                          </a:xfrm>
+                          <a:prstGeom prst="rect">
+                            <a:avLst/>
+                          </a:prstGeom>
+                          <a:noFill/>
+                          <a:ln w="9525">
+                            <a:noFill/>
+                            <a:headEnd/>
+                            <a:tailEnd/>
+                          </a:ln>
+                        </pic:spPr>
+                      </pic:pic>
+                    </a:graphicData>
+                  </a:graphic>
+                </wp:inline>
+              </w:drawing>
+            </w:r>
+          </w:p>
+          <w:p>
+            <w:pPr>
+              <w:jc w:val="center"/>
+            </w:pPr>
+            <w:pPr>
+              <w:jc w:val="start"/>
+              <w:spacing w:before="200"/>
+              <w:pStyle w:val="ImageCaption"/>
+            </w:pPr>
+            <w:r>
+              <w:t xml:space="preserve">Image by Allison Horst</w:t>
+            </w:r>
+          </w:p>
+        </w:tc>
+      </w:tr>
+    </w:tbl>
+    <w:p>
+      <w:pPr>
+        <w:pStyle w:val="BodyText"/>
+      </w:pPr>
+      <w:r>
+        <w:t xml:space="preserve">The slope (</w:t>
+      </w:r>
+      <m:oMath>
+        <m:sSub>
+          <m:e>
+            <m:r>
+              <m:t>b</m:t>
+            </m:r>
+          </m:e>
+          <m:sub>
+            <m:r>
+              <m:t>1</m:t>
+            </m:r>
+          </m:sub>
+        </m:sSub>
+      </m:oMath>
+      <w:r>
+        <w:t xml:space="preserve">) is the expected change in</w:t>
+      </w:r>
+      <w:r>
+        <w:t xml:space="preserve"> </w:t>
+      </w:r>
+      <m:oMath>
+        <m:acc>
+          <m:accPr>
+            <m:chr m:val="̂"/>
+          </m:accPr>
+          <m:e>
+            <m:r>
+              <m:t>y</m:t>
+            </m:r>
+          </m:e>
+        </m:acc>
+      </m:oMath>
+      <w:r>
+        <w:t xml:space="preserve"> </w:t>
+      </w:r>
+      <w:r>
+        <w:t xml:space="preserve">when</w:t>
+      </w:r>
+      <w:r>
+        <w:t xml:space="preserve"> </w:t>
+      </w:r>
+      <m:oMath>
+        <m:r>
+          <m:t>x</m:t>
+        </m:r>
+      </m:oMath>
+      <w:r>
+        <w:t xml:space="preserve"> </w:t>
+      </w:r>
+      <w:r>
+        <w:t xml:space="preserve">is increased by:</w:t>
+      </w:r>
+    </w:p>
+    <w:p>
+      <w:pPr>
+        <w:pStyle w:val="BodyText"/>
+      </w:pPr>
+    </w:p>
+    <w:p>
+      <w:pPr>
+        <w:pStyle w:val="BodyText"/>
+      </w:pPr>
+      <w:r>
+        <w:t xml:space="preserve">What function do we use to</w:t>
+      </w:r>
+      <w:r>
+        <w:t xml:space="preserve"> </w:t>
+      </w:r>
+      <w:r>
+        <w:t xml:space="preserve">“</w:t>
+      </w:r>
+      <w:r>
+        <w:t xml:space="preserve">fit</w:t>
+      </w:r>
+      <w:r>
+        <w:t xml:space="preserve">”</w:t>
+      </w:r>
+      <w:r>
+        <w:t xml:space="preserve"> </w:t>
+      </w:r>
+      <w:r>
+        <w:t xml:space="preserve">a linear regression?</w:t>
+      </w:r>
+    </w:p>
+    <w:p>
+      <w:pPr>
+        <w:pStyle w:val="BodyText"/>
+      </w:pPr>
+    </w:p>
+    <w:p>
+      <w:pPr>
+        <w:pStyle w:val="BodyText"/>
+      </w:pPr>
+      <w:r>
+        <w:t xml:space="preserve">What function do we use to get the table of regression estimates?</w:t>
+      </w:r>
+    </w:p>
+    <w:p>
+      <w:pPr>
+        <w:pStyle w:val="BodyText"/>
+      </w:pPr>
+    </w:p>
+    <w:p>
+      <w:pPr>
+        <w:pStyle w:val="BodyText"/>
+      </w:pPr>
+      <w:r>
+        <w:t xml:space="preserve">How do you find the value of the intercept from the regression table?</w:t>
+      </w:r>
+    </w:p>
+    <w:p>
+      <w:pPr>
+        <w:pStyle w:val="BodyText"/>
+      </w:pPr>
+    </w:p>
+    <w:p>
+      <w:pPr>
+        <w:pStyle w:val="BodyText"/>
+      </w:pPr>
+      <w:r>
+        <w:t xml:space="preserve">How do you find the value of the slope from the regression table?</w:t>
+      </w:r>
+    </w:p>
+    <w:p>
+      <w:pPr>
+        <w:pStyle w:val="BodyText"/>
+      </w:pPr>
+    </w:p>
+    <w:bookmarkEnd w:id="25"/>
+    <w:bookmarkStart w:id="29" w:name="observed-fitted-values-and-residuals"/>
+    <w:p>
+      <w:pPr>
+        <w:pStyle w:val="Heading3"/>
+      </w:pPr>
+      <w:r>
+        <w:t xml:space="preserve">5.1.3 – Observed / Fitted Values and Residuals</w:t>
+      </w:r>
+    </w:p>
+    <w:tbl>
+      <w:tblPr>
+        <w:tblStyle w:val="Table"/>
+        <w:tblW w:type="pct" w:w="5000"/>
+        <w:tblLook w:firstRow="0" w:lastRow="0" w:firstColumn="0" w:lastColumn="0" w:noHBand="0" w:noVBand="0" w:val="0000"/>
+      </w:tblPr>
+      <w:tblGrid>
+        <w:gridCol w:w="7920"/>
+      </w:tblGrid>
+      <w:tr>
+        <w:tc>
+          <w:tcPr/>
+          <w:p>
+            <w:pPr>
+              <w:pStyle w:val="Figure"/>
+              <w:jc w:val="center"/>
+            </w:pPr>
+            <w:r>
+              <w:drawing>
+                <wp:inline>
+                  <wp:extent cx="5334000" cy="3619896"/>
+                  <wp:effectExtent b="0" l="0" r="0" t="0"/>
+                  <wp:docPr descr="" title="" id="27" name="Picture"/>
+                  <a:graphic>
+                    <a:graphicData uri="http://schemas.openxmlformats.org/drawingml/2006/picture">
+                      <pic:pic>
+                        <pic:nvPicPr>
+                          <pic:cNvPr descr="images/dragon_residual.png" id="28" name="Picture"/>
+                          <pic:cNvPicPr>
+                            <a:picLocks noChangeArrowheads="1" noChangeAspect="1"/>
+                          </pic:cNvPicPr>
+                        </pic:nvPicPr>
+                        <pic:blipFill>
+                          <a:blip r:embed="rId26"/>
+                          <a:stretch>
+                            <a:fillRect/>
+                          </a:stretch>
+                        </pic:blipFill>
+                        <pic:spPr bwMode="auto">
+                          <a:xfrm>
+                            <a:off x="0" y="0"/>
+                            <a:ext cx="5334000" cy="3619896"/>
+                          </a:xfrm>
+                          <a:prstGeom prst="rect">
+                            <a:avLst/>
+                          </a:prstGeom>
+                          <a:noFill/>
+                          <a:ln w="9525">
+                            <a:noFill/>
+                            <a:headEnd/>
+                            <a:tailEnd/>
+                          </a:ln>
+                        </pic:spPr>
+                      </pic:pic>
+                    </a:graphicData>
+                  </a:graphic>
+                </wp:inline>
+              </w:drawing>
+            </w:r>
+          </w:p>
+          <w:p>
+            <w:pPr>
+              <w:jc w:val="center"/>
+            </w:pPr>
+            <w:pPr>
+              <w:jc w:val="start"/>
+              <w:spacing w:before="200"/>
+              <w:pStyle w:val="ImageCaption"/>
+            </w:pPr>
+            <w:r>
+              <w:t xml:space="preserve">Image by Allison Horst</w:t>
+            </w:r>
+          </w:p>
+        </w:tc>
+      </w:tr>
+    </w:tbl>
+    <w:p>
+      <w:pPr>
+        <w:pStyle w:val="BodyText"/>
+      </w:pPr>
+      <w:r>
+        <w:t xml:space="preserve">How do you calculate the</w:t>
+      </w:r>
+      <w:r>
+        <w:t xml:space="preserve"> </w:t>
+      </w:r>
+      <w:r>
+        <w:rPr>
+          <w:iCs/>
+          <w:i/>
+        </w:rPr>
+        <w:t xml:space="preserve">fitted value</w:t>
+      </w:r>
+      <w:r>
+        <w:t xml:space="preserve"> </w:t>
+      </w:r>
+      <w:r>
+        <w:t xml:space="preserve">of an observation?</w:t>
+      </w:r>
+    </w:p>
+    <w:p>
+      <w:pPr>
+        <w:pStyle w:val="BodyText"/>
+      </w:pPr>
+    </w:p>
+    <w:p>
+      <w:pPr>
+        <w:pStyle w:val="BodyText"/>
+      </w:pPr>
+      <w:r>
+        <w:t xml:space="preserve">How do you calculate the</w:t>
+      </w:r>
+      <w:r>
+        <w:t xml:space="preserve"> </w:t>
+      </w:r>
+      <w:r>
+        <w:rPr>
+          <w:iCs/>
+          <w:i/>
+        </w:rPr>
+        <w:t xml:space="preserve">residual</w:t>
+      </w:r>
+      <w:r>
+        <w:t xml:space="preserve"> </w:t>
+      </w:r>
+      <w:r>
+        <w:t xml:space="preserve">of an observation?</w:t>
+      </w:r>
+    </w:p>
+    <w:p>
+      <w:pPr>
+        <w:pStyle w:val="BodyText"/>
+      </w:pPr>
+    </w:p>
+    <w:p>
+      <w:pPr>
+        <w:pStyle w:val="BodyText"/>
+      </w:pPr>
+      <w:r>
+        <w:t xml:space="preserve">What function can you use to obtain</w:t>
+      </w:r>
+      <w:r>
+        <w:t xml:space="preserve"> </w:t>
+      </w:r>
+      <w:r>
+        <w:rPr>
+          <w:bCs/>
+          <w:b/>
+        </w:rPr>
+        <w:t xml:space="preserve">every</w:t>
+      </w:r>
+      <w:r>
+        <w:t xml:space="preserve"> </w:t>
+      </w:r>
+      <w:r>
+        <w:t xml:space="preserve">residual for a regression model?</w:t>
+      </w:r>
+    </w:p>
+    <w:p>
+      <w:pPr>
+        <w:pStyle w:val="BodyText"/>
+      </w:pPr>
+    </w:p>
+    <w:bookmarkEnd w:id="29"/>
+    <w:bookmarkEnd w:id="30"/>
+    <w:bookmarkStart w:id="34" w:name="one-categorical-explanatory-variable"/>
     <w:p>
       <w:pPr>
         <w:pStyle w:val="Heading2"/>
@@ -545,8 +1231,662 @@
         <w:t xml:space="preserve">5.2 – One Categorical Explanatory Variable</w:t>
       </w:r>
     </w:p>
-    <w:bookmarkEnd w:id="22"/>
-    <w:bookmarkStart w:id="23" w:name="related-topics"/>
+    <w:bookmarkStart w:id="31" w:name="exploratory-data-analysis-1"/>
+    <w:p>
+      <w:pPr>
+        <w:pStyle w:val="Heading3"/>
+      </w:pPr>
+      <w:r>
+        <w:t xml:space="preserve">5.2.1. – Exploratory Data Analysis</w:t>
+      </w:r>
+    </w:p>
+    <w:p>
+      <w:pPr>
+        <w:pStyle w:val="FirstParagraph"/>
+      </w:pPr>
+      <w:r>
+        <w:t xml:space="preserve">What are the</w:t>
+      </w:r>
+      <w:r>
+        <w:t xml:space="preserve"> </w:t>
+      </w:r>
+      <w:r>
+        <w:t xml:space="preserve">“</w:t>
+      </w:r>
+      <w:r>
+        <w:t xml:space="preserve">levels</w:t>
+      </w:r>
+      <w:r>
+        <w:t xml:space="preserve">”</w:t>
+      </w:r>
+      <w:r>
+        <w:t xml:space="preserve"> </w:t>
+      </w:r>
+      <w:r>
+        <w:t xml:space="preserve">of the</w:t>
+      </w:r>
+      <w:r>
+        <w:t xml:space="preserve"> </w:t>
+      </w:r>
+      <w:r>
+        <w:rPr>
+          <w:rStyle w:val="VerbatimChar"/>
+        </w:rPr>
+        <w:t xml:space="preserve">continent</w:t>
+      </w:r>
+      <w:r>
+        <w:t xml:space="preserve"> </w:t>
+      </w:r>
+      <w:r>
+        <w:t xml:space="preserve">variable?</w:t>
+      </w:r>
+    </w:p>
+    <w:p>
+      <w:pPr>
+        <w:pStyle w:val="BodyText"/>
+      </w:pPr>
+    </w:p>
+    <w:p>
+      <w:pPr>
+        <w:pStyle w:val="BodyText"/>
+      </w:pPr>
+      <w:r>
+        <w:t xml:space="preserve">How would you describe the distribution of life expectancy?</w:t>
+      </w:r>
+    </w:p>
+    <w:p>
+      <w:pPr>
+        <w:pStyle w:val="BodyText"/>
+      </w:pPr>
+      <w:r>
+        <w:t xml:space="preserve"> </w:t>
+      </w:r>
+    </w:p>
+    <w:p>
+      <w:pPr>
+        <w:pStyle w:val="BodyText"/>
+      </w:pPr>
+      <w:r>
+        <w:t xml:space="preserve">Which continent has the largest variation in life expectancy?</w:t>
+      </w:r>
+    </w:p>
+    <w:p>
+      <w:pPr>
+        <w:pStyle w:val="BodyText"/>
+      </w:pPr>
+    </w:p>
+    <w:bookmarkEnd w:id="31"/>
+    <w:bookmarkStart w:id="32" w:name="linear-regression"/>
+    <w:p>
+      <w:pPr>
+        <w:pStyle w:val="Heading3"/>
+      </w:pPr>
+      <w:r>
+        <w:t xml:space="preserve">5.2.2 – Linear Regression</w:t>
+      </w:r>
+    </w:p>
+    <w:p>
+      <w:pPr>
+        <w:pStyle w:val="FirstParagraph"/>
+      </w:pPr>
+      <w:r>
+        <w:t xml:space="preserve">What is an</w:t>
+      </w:r>
+      <w:r>
+        <w:t xml:space="preserve"> </w:t>
+      </w:r>
+      <w:r>
+        <w:rPr>
+          <w:iCs/>
+          <w:i/>
+        </w:rPr>
+        <w:t xml:space="preserve">offset</w:t>
+      </w:r>
+      <w:r>
+        <w:t xml:space="preserve">?</w:t>
+      </w:r>
+    </w:p>
+    <w:p>
+      <w:pPr>
+        <w:pStyle w:val="BodyText"/>
+      </w:pPr>
+      <w:r>
+        <w:t xml:space="preserve"> </w:t>
+      </w:r>
+    </w:p>
+    <w:p>
+      <w:pPr>
+        <w:pStyle w:val="BodyText"/>
+      </w:pPr>
+      <w:r>
+        <w:t xml:space="preserve">How does</w:t>
+      </w:r>
+      <w:r>
+        <w:t xml:space="preserve"> </w:t>
+      </w:r>
+      <w:r>
+        <w:rPr>
+          <w:rStyle w:val="VerbatimChar"/>
+        </w:rPr>
+        <w:t xml:space="preserve">R</w:t>
+      </w:r>
+      <w:r>
+        <w:t xml:space="preserve"> </w:t>
+      </w:r>
+      <w:r>
+        <w:t xml:space="preserve">choose what group is the</w:t>
+      </w:r>
+      <w:r>
+        <w:t xml:space="preserve"> </w:t>
+      </w:r>
+      <w:r>
+        <w:t xml:space="preserve">“</w:t>
+      </w:r>
+      <w:r>
+        <w:t xml:space="preserve">baseline</w:t>
+      </w:r>
+      <w:r>
+        <w:t xml:space="preserve">”</w:t>
+      </w:r>
+      <w:r>
+        <w:t xml:space="preserve">?</w:t>
+      </w:r>
+    </w:p>
+    <w:p>
+      <w:pPr>
+        <w:pStyle w:val="BodyText"/>
+      </w:pPr>
+    </w:p>
+    <w:p>
+      <w:pPr>
+        <w:pStyle w:val="BodyText"/>
+      </w:pPr>
+      <w:r>
+        <w:t xml:space="preserve">When the explanatory variable is categorical the numbers in the regression table associated with each group is the:</w:t>
+      </w:r>
+    </w:p>
+    <w:p>
+      <w:pPr>
+        <w:pStyle w:val="BodyText"/>
+      </w:pPr>
+      <w:r>
+        <w:t xml:space="preserve"> </w:t>
+      </w:r>
+    </w:p>
+    <w:p>
+      <w:pPr>
+        <w:pStyle w:val="BodyText"/>
+      </w:pPr>
+      <w:r>
+        <w:t xml:space="preserve">What is an</w:t>
+      </w:r>
+      <w:r>
+        <w:t xml:space="preserve"> </w:t>
+      </w:r>
+      <w:r>
+        <w:t xml:space="preserve">“</w:t>
+      </w:r>
+      <w:r>
+        <w:t xml:space="preserve">indicator function</w:t>
+      </w:r>
+      <w:r>
+        <w:t xml:space="preserve">”</w:t>
+      </w:r>
+      <w:r>
+        <w:t xml:space="preserve">?</w:t>
+      </w:r>
+    </w:p>
+    <w:p>
+      <w:pPr>
+        <w:pStyle w:val="BodyText"/>
+      </w:pPr>
+    </w:p>
+    <w:p>
+      <w:pPr>
+        <w:pStyle w:val="BodyText"/>
+      </w:pPr>
+      <w:r>
+        <w:t xml:space="preserve">The estimated regression equation for the life expectancy with</w:t>
+      </w:r>
+      <w:r>
+        <w:t xml:space="preserve"> </w:t>
+      </w:r>
+      <w:r>
+        <w:rPr>
+          <w:rStyle w:val="VerbatimChar"/>
+        </w:rPr>
+        <w:t xml:space="preserve">continent</w:t>
+      </w:r>
+      <w:r>
+        <w:t xml:space="preserve"> </w:t>
+      </w:r>
+      <w:r>
+        <w:t xml:space="preserve">as an explanatory variable is:</w:t>
+      </w:r>
+    </w:p>
+    <w:p>
+      <w:pPr>
+        <w:pStyle w:val="BodyText"/>
+      </w:pPr>
+      <m:oMathPara>
+        <m:oMathParaPr>
+          <m:jc m:val="center"/>
+        </m:oMathParaPr>
+        <m:oMath>
+          <m:acc>
+            <m:accPr>
+              <m:chr m:val="̂"/>
+            </m:accPr>
+            <m:e>
+              <m:r>
+                <m:rPr>
+                  <m:nor/>
+                  <m:sty m:val="p"/>
+                </m:rPr>
+                <m:t>life exp</m:t>
+              </m:r>
+            </m:e>
+          </m:acc>
+          <m:r>
+            <m:rPr>
+              <m:sty m:val="p"/>
+            </m:rPr>
+            <m:t>=</m:t>
+          </m:r>
+          <m:r>
+            <m:t>54.8</m:t>
+          </m:r>
+          <m:r>
+            <m:rPr>
+              <m:sty m:val="p"/>
+            </m:rPr>
+            <m:t>+</m:t>
+          </m:r>
+          <m:r>
+            <m:t>18.8</m:t>
+          </m:r>
+          <m:r>
+            <m:rPr>
+              <m:sty m:val="p"/>
+            </m:rPr>
+            <m:t>⋅</m:t>
+          </m:r>
+          <m:sSub>
+            <m:e>
+              <m:r>
+                <m:t>1</m:t>
+              </m:r>
+            </m:e>
+            <m:sub>
+              <m:r>
+                <m:rPr>
+                  <m:nor/>
+                  <m:sty m:val="p"/>
+                </m:rPr>
+                <m:t>Amer</m:t>
+              </m:r>
+            </m:sub>
+          </m:sSub>
+          <m:d>
+            <m:dPr>
+              <m:begChr m:val="("/>
+              <m:endChr m:val=")"/>
+              <m:sepChr m:val=""/>
+              <m:grow/>
+            </m:dPr>
+            <m:e>
+              <m:r>
+                <m:t>x</m:t>
+              </m:r>
+            </m:e>
+          </m:d>
+          <m:r>
+            <m:rPr>
+              <m:sty m:val="p"/>
+            </m:rPr>
+            <m:t>+</m:t>
+          </m:r>
+          <m:r>
+            <m:t>15.9</m:t>
+          </m:r>
+          <m:r>
+            <m:rPr>
+              <m:sty m:val="p"/>
+            </m:rPr>
+            <m:t>⋅</m:t>
+          </m:r>
+          <m:sSub>
+            <m:e>
+              <m:r>
+                <m:t>1</m:t>
+              </m:r>
+            </m:e>
+            <m:sub>
+              <m:r>
+                <m:rPr>
+                  <m:nor/>
+                  <m:sty m:val="p"/>
+                </m:rPr>
+                <m:t>Asia</m:t>
+              </m:r>
+            </m:sub>
+          </m:sSub>
+          <m:d>
+            <m:dPr>
+              <m:begChr m:val="("/>
+              <m:endChr m:val=")"/>
+              <m:sepChr m:val=""/>
+              <m:grow/>
+            </m:dPr>
+            <m:e>
+              <m:r>
+                <m:t>x</m:t>
+              </m:r>
+            </m:e>
+          </m:d>
+          <m:r>
+            <m:rPr>
+              <m:sty m:val="p"/>
+            </m:rPr>
+            <m:t>+</m:t>
+          </m:r>
+          <m:r>
+            <m:t>22.8</m:t>
+          </m:r>
+          <m:r>
+            <m:rPr>
+              <m:sty m:val="p"/>
+            </m:rPr>
+            <m:t>⋅</m:t>
+          </m:r>
+          <m:sSub>
+            <m:e>
+              <m:r>
+                <m:t>1</m:t>
+              </m:r>
+            </m:e>
+            <m:sub>
+              <m:r>
+                <m:rPr>
+                  <m:nor/>
+                  <m:sty m:val="p"/>
+                </m:rPr>
+                <m:t>Euro</m:t>
+              </m:r>
+            </m:sub>
+          </m:sSub>
+          <m:d>
+            <m:dPr>
+              <m:begChr m:val="("/>
+              <m:endChr m:val=")"/>
+              <m:sepChr m:val=""/>
+              <m:grow/>
+            </m:dPr>
+            <m:e>
+              <m:r>
+                <m:t>x</m:t>
+              </m:r>
+            </m:e>
+          </m:d>
+          <m:r>
+            <m:rPr>
+              <m:sty m:val="p"/>
+            </m:rPr>
+            <m:t>+</m:t>
+          </m:r>
+          <m:r>
+            <m:t>25.9</m:t>
+          </m:r>
+          <m:r>
+            <m:rPr>
+              <m:sty m:val="p"/>
+            </m:rPr>
+            <m:t>⋅</m:t>
+          </m:r>
+          <m:sSub>
+            <m:e>
+              <m:r>
+                <m:t>1</m:t>
+              </m:r>
+            </m:e>
+            <m:sub>
+              <m:r>
+                <m:rPr>
+                  <m:nor/>
+                  <m:sty m:val="p"/>
+                </m:rPr>
+                <m:t>Ocean</m:t>
+              </m:r>
+            </m:sub>
+          </m:sSub>
+          <m:d>
+            <m:dPr>
+              <m:begChr m:val="("/>
+              <m:endChr m:val=")"/>
+              <m:sepChr m:val=""/>
+              <m:grow/>
+            </m:dPr>
+            <m:e>
+              <m:r>
+                <m:t>x</m:t>
+              </m:r>
+            </m:e>
+          </m:d>
+        </m:oMath>
+      </m:oMathPara>
+    </w:p>
+    <w:p>
+      <w:pPr>
+        <w:pStyle w:val="FirstParagraph"/>
+      </w:pPr>
+      <w:r>
+        <w:t xml:space="preserve">When finding the mean life expectancy for Europe, what value do</w:t>
+      </w:r>
+      <w:r>
+        <w:t xml:space="preserve"> </w:t>
+      </w:r>
+      <m:oMath>
+        <m:sSub>
+          <m:e>
+            <m:r>
+              <m:t>1</m:t>
+            </m:r>
+          </m:e>
+          <m:sub>
+            <m:r>
+              <m:rPr>
+                <m:nor/>
+                <m:sty m:val="p"/>
+              </m:rPr>
+              <m:t>Amer</m:t>
+            </m:r>
+          </m:sub>
+        </m:sSub>
+        <m:d>
+          <m:dPr>
+            <m:begChr m:val="("/>
+            <m:endChr m:val=")"/>
+            <m:sepChr m:val=""/>
+            <m:grow/>
+          </m:dPr>
+          <m:e>
+            <m:r>
+              <m:t>x</m:t>
+            </m:r>
+          </m:e>
+        </m:d>
+      </m:oMath>
+      <w:r>
+        <w:t xml:space="preserve">,</w:t>
+      </w:r>
+      <w:r>
+        <w:t xml:space="preserve"> </w:t>
+      </w:r>
+      <m:oMath>
+        <m:sSub>
+          <m:e>
+            <m:r>
+              <m:t>1</m:t>
+            </m:r>
+          </m:e>
+          <m:sub>
+            <m:r>
+              <m:rPr>
+                <m:nor/>
+                <m:sty m:val="p"/>
+              </m:rPr>
+              <m:t>Asia</m:t>
+            </m:r>
+          </m:sub>
+        </m:sSub>
+        <m:d>
+          <m:dPr>
+            <m:begChr m:val="("/>
+            <m:endChr m:val=")"/>
+            <m:sepChr m:val=""/>
+            <m:grow/>
+          </m:dPr>
+          <m:e>
+            <m:r>
+              <m:t>x</m:t>
+            </m:r>
+          </m:e>
+        </m:d>
+      </m:oMath>
+      <w:r>
+        <w:t xml:space="preserve">, and</w:t>
+      </w:r>
+      <w:r>
+        <w:t xml:space="preserve"> </w:t>
+      </w:r>
+      <m:oMath>
+        <m:sSub>
+          <m:e>
+            <m:r>
+              <m:t>1</m:t>
+            </m:r>
+          </m:e>
+          <m:sub>
+            <m:r>
+              <m:rPr>
+                <m:nor/>
+                <m:sty m:val="p"/>
+              </m:rPr>
+              <m:t>Ocean</m:t>
+            </m:r>
+          </m:sub>
+        </m:sSub>
+        <m:d>
+          <m:dPr>
+            <m:begChr m:val="("/>
+            <m:endChr m:val=")"/>
+            <m:sepChr m:val=""/>
+            <m:grow/>
+          </m:dPr>
+          <m:e>
+            <m:r>
+              <m:t>x</m:t>
+            </m:r>
+          </m:e>
+        </m:d>
+      </m:oMath>
+      <w:r>
+        <w:t xml:space="preserve"> </w:t>
+      </w:r>
+      <w:r>
+        <w:t xml:space="preserve">take on?</w:t>
+      </w:r>
+    </w:p>
+    <w:p>
+      <w:pPr>
+        <w:pStyle w:val="BodyText"/>
+      </w:pPr>
+    </w:p>
+    <w:p>
+      <w:pPr>
+        <w:pStyle w:val="BodyText"/>
+      </w:pPr>
+      <w:r>
+        <w:t xml:space="preserve">For a categorical explanatory variable with</w:t>
+      </w:r>
+      <w:r>
+        <w:t xml:space="preserve"> </w:t>
+      </w:r>
+      <m:oMath>
+        <m:r>
+          <m:t>k</m:t>
+        </m:r>
+      </m:oMath>
+      <w:r>
+        <w:t xml:space="preserve"> </w:t>
+      </w:r>
+      <w:r>
+        <w:t xml:space="preserve">levels, how many offsets will you have?</w:t>
+      </w:r>
+    </w:p>
+    <w:p>
+      <w:pPr>
+        <w:pStyle w:val="BodyText"/>
+      </w:pPr>
+    </w:p>
+    <w:bookmarkEnd w:id="32"/>
+    <w:bookmarkStart w:id="33" w:name="observed-fitted-values-and-residuals-1"/>
+    <w:p>
+      <w:pPr>
+        <w:pStyle w:val="Heading3"/>
+      </w:pPr>
+      <w:r>
+        <w:t xml:space="preserve">5.2.3 – Observed / Fitted Values and Residuals</w:t>
+      </w:r>
+    </w:p>
+    <w:p>
+      <w:pPr>
+        <w:pStyle w:val="FirstParagraph"/>
+      </w:pPr>
+      <w:r>
+        <w:t xml:space="preserve">True or False – For a linear regression with one categorical explanatory variable,</w:t>
+      </w:r>
+      <w:r>
+        <w:t xml:space="preserve"> </w:t>
+      </w:r>
+      <w:r>
+        <w:rPr>
+          <w:bCs/>
+          <w:b/>
+        </w:rPr>
+        <w:t xml:space="preserve">every</w:t>
+      </w:r>
+      <w:r>
+        <w:t xml:space="preserve"> </w:t>
+      </w:r>
+      <w:r>
+        <w:t xml:space="preserve">observation associated with the same group (e.g., every country in Asia) will have the</w:t>
+      </w:r>
+      <w:r>
+        <w:t xml:space="preserve"> </w:t>
+      </w:r>
+      <w:r>
+        <w:rPr>
+          <w:bCs/>
+          <w:b/>
+        </w:rPr>
+        <w:t xml:space="preserve">same</w:t>
+      </w:r>
+      <w:r>
+        <w:t xml:space="preserve"> </w:t>
+      </w:r>
+      <w:r>
+        <w:t xml:space="preserve">fitted value</w:t>
+      </w:r>
+    </w:p>
+    <w:p>
+      <w:pPr>
+        <w:pStyle w:val="BodyText"/>
+      </w:pPr>
+    </w:p>
+    <w:bookmarkEnd w:id="33"/>
+    <w:bookmarkEnd w:id="34"/>
+    <w:bookmarkStart w:id="37" w:name="related-topics"/>
     <w:p>
       <w:pPr>
         <w:pStyle w:val="Heading2"/>
@@ -555,18 +1895,158 @@
         <w:t xml:space="preserve">5.3 – Related Topics</w:t>
       </w:r>
     </w:p>
-    <w:bookmarkEnd w:id="23"/>
-    <w:bookmarkStart w:id="24" w:name="conclusion"/>
-    <w:p>
-      <w:pPr>
-        <w:pStyle w:val="Heading2"/>
-      </w:pPr>
-      <w:r>
-        <w:t xml:space="preserve">5.4 – Conclusion</w:t>
-      </w:r>
-    </w:p>
-    <w:bookmarkEnd w:id="24"/>
-    <w:bookmarkEnd w:id="25"/>
+    <w:bookmarkStart w:id="35" w:name="correlation-is-not-necessarily-causation"/>
+    <w:p>
+      <w:pPr>
+        <w:pStyle w:val="Heading3"/>
+      </w:pPr>
+      <w:r>
+        <w:t xml:space="preserve">5.3.1. – Correlation is not necessarily causation</w:t>
+      </w:r>
+    </w:p>
+    <w:p>
+      <w:pPr>
+        <w:pStyle w:val="FirstParagraph"/>
+      </w:pPr>
+      <w:r>
+        <w:t xml:space="preserve">Most people have heard the saying</w:t>
+      </w:r>
+      <w:r>
+        <w:t xml:space="preserve"> </w:t>
+      </w:r>
+      <w:r>
+        <w:t xml:space="preserve">“</w:t>
+      </w:r>
+      <w:r>
+        <w:t xml:space="preserve">correlation does not imply causation,</w:t>
+      </w:r>
+      <w:r>
+        <w:t xml:space="preserve">”</w:t>
+      </w:r>
+      <w:r>
+        <w:t xml:space="preserve"> </w:t>
+      </w:r>
+      <w:r>
+        <w:t xml:space="preserve">but</w:t>
+      </w:r>
+      <w:r>
+        <w:t xml:space="preserve"> </w:t>
+      </w:r>
+      <w:r>
+        <w:rPr>
+          <w:iCs/>
+          <w:i/>
+        </w:rPr>
+        <w:t xml:space="preserve">sometimes</w:t>
+      </w:r>
+      <w:r>
+        <w:t xml:space="preserve"> </w:t>
+      </w:r>
+      <w:r>
+        <w:t xml:space="preserve">correlation</w:t>
+      </w:r>
+      <w:r>
+        <w:t xml:space="preserve"> </w:t>
+      </w:r>
+      <w:r>
+        <w:rPr>
+          <w:bCs/>
+          <w:b/>
+        </w:rPr>
+        <w:t xml:space="preserve">does</w:t>
+      </w:r>
+      <w:r>
+        <w:t xml:space="preserve"> </w:t>
+      </w:r>
+      <w:r>
+        <w:t xml:space="preserve">imply causation. What does a study need to have in order for cause and effect statements to be used?</w:t>
+      </w:r>
+    </w:p>
+    <w:p>
+      <w:pPr>
+        <w:pStyle w:val="BodyText"/>
+      </w:pPr>
+      <w:r>
+        <w:t xml:space="preserve"> </w:t>
+      </w:r>
+    </w:p>
+    <w:p>
+      <w:pPr>
+        <w:pStyle w:val="BodyText"/>
+      </w:pPr>
+      <w:r>
+        <w:t xml:space="preserve">When this (what you stated above) is not present in a study, you have to worry about</w:t>
+      </w:r>
+      <w:r>
+        <w:t xml:space="preserve"> </w:t>
+      </w:r>
+      <w:r>
+        <w:rPr>
+          <w:iCs/>
+          <w:i/>
+        </w:rPr>
+        <w:t xml:space="preserve">confounding</w:t>
+      </w:r>
+      <w:r>
+        <w:t xml:space="preserve"> </w:t>
+      </w:r>
+      <w:r>
+        <w:t xml:space="preserve">/</w:t>
+      </w:r>
+      <w:r>
+        <w:t xml:space="preserve"> </w:t>
+      </w:r>
+      <w:r>
+        <w:rPr>
+          <w:iCs/>
+          <w:i/>
+        </w:rPr>
+        <w:t xml:space="preserve">lurking</w:t>
+      </w:r>
+      <w:r>
+        <w:t xml:space="preserve"> </w:t>
+      </w:r>
+      <w:r>
+        <w:t xml:space="preserve">variables. What is a</w:t>
+      </w:r>
+      <w:r>
+        <w:t xml:space="preserve"> </w:t>
+      </w:r>
+      <w:r>
+        <w:rPr>
+          <w:iCs/>
+          <w:i/>
+        </w:rPr>
+        <w:t xml:space="preserve">confounding</w:t>
+      </w:r>
+      <w:r>
+        <w:t xml:space="preserve"> </w:t>
+      </w:r>
+      <w:r>
+        <w:t xml:space="preserve">variable?</w:t>
+      </w:r>
+    </w:p>
+    <w:p>
+      <w:pPr>
+        <w:pStyle w:val="BodyText"/>
+      </w:pPr>
+      <w:r>
+        <w:t xml:space="preserve"> </w:t>
+      </w:r>
+    </w:p>
+    <w:bookmarkEnd w:id="35"/>
+    <w:bookmarkStart w:id="36" w:name="best-fitting-line"/>
+    <w:p>
+      <w:pPr>
+        <w:pStyle w:val="Heading3"/>
+      </w:pPr>
+      <w:r>
+        <w:t xml:space="preserve">5.3.1 – Best-fitting line</w:t>
+      </w:r>
+    </w:p>
+    <w:bookmarkEnd w:id="36"/>
+    <w:bookmarkEnd w:id="37"/>
+    <w:bookmarkEnd w:id="38"/>
     <w:sectPr/>
   </w:body>
 </w:document>
@@ -753,6 +2233,9 @@
     <w:abstractNumId w:val="990"/>
   </w:num>
   <w:num w:numId="1001">
+    <w:abstractNumId w:val="991"/>
+  </w:num>
+  <w:num w:numId="1002">
     <w:abstractNumId w:val="991"/>
   </w:num>
 </w:numbering>

</xml_diff>